<commit_message>
Tabla hechos arreglada, SPs
</commit_message>
<xml_diff>
--- a/Especificación/TP2 2021i - Alquiler de películas - Replicación OLAP.docx
+++ b/Especificación/TP2 2021i - Alquiler de películas - Replicación OLAP.docx
@@ -823,7 +823,6 @@
                 <w:sz w:val="24"/>
               </w:rPr>
             </w:pPr>
-            <w:proofErr w:type="spellStart"/>
             <w:r>
               <w:rPr>
                 <w:b/>
@@ -831,7 +830,6 @@
               </w:rPr>
               <w:t>inventory</w:t>
             </w:r>
-            <w:proofErr w:type="spellEnd"/>
           </w:p>
         </w:tc>
         <w:tc>
@@ -1904,6 +1902,34 @@
     <w:p>
       <w:pPr>
         <w:rPr>
+          <w:sz w:val="32"/>
+        </w:rPr>
+      </w:pPr>
+    </w:p>
+    <w:p>
+      <w:pPr>
+        <w:rPr>
+          <w:sz w:val="32"/>
+        </w:rPr>
+      </w:pPr>
+    </w:p>
+    <w:p>
+      <w:pPr>
+        <w:rPr>
+          <w:sz w:val="32"/>
+        </w:rPr>
+      </w:pPr>
+    </w:p>
+    <w:p>
+      <w:pPr>
+        <w:rPr>
+          <w:sz w:val="32"/>
+        </w:rPr>
+      </w:pPr>
+    </w:p>
+    <w:p>
+      <w:pPr>
+        <w:rPr>
           <w:b/>
           <w:sz w:val="32"/>
         </w:rPr>
@@ -1913,6 +1939,7 @@
           <w:b/>
           <w:sz w:val="32"/>
         </w:rPr>
+        <w:lastRenderedPageBreak/>
         <w:t>Réplicas</w:t>
       </w:r>
     </w:p>
@@ -1975,7 +2002,6 @@
         <w:rPr>
           <w:sz w:val="32"/>
         </w:rPr>
-        <w:lastRenderedPageBreak/>
         <w:t xml:space="preserve">Aunque la réplica contiene </w:t>
       </w:r>
       <w:r>
@@ -2342,6 +2368,7 @@
         <w:rPr>
           <w:sz w:val="32"/>
         </w:rPr>
+        <w:lastRenderedPageBreak/>
         <w:t>Se deben desarrollar procedimientos para alimentar con datos el esquema estrella a partir de la réplica de la base de datos de alquileres.</w:t>
       </w:r>
     </w:p>
@@ -2391,7 +2418,6 @@
         <w:rPr>
           <w:sz w:val="32"/>
         </w:rPr>
-        <w:lastRenderedPageBreak/>
         <w:t xml:space="preserve">para un mes dado, sin importar el año, </w:t>
       </w:r>
       <w:r>

</xml_diff>